<commit_message>
Finalize writeup and clean up a bit
</commit_message>
<xml_diff>
--- a/word/design_notes_high_side_switch.docx
+++ b/word/design_notes_high_side_switch.docx
@@ -103,6 +103,9 @@
         <w:jc w:val="center"/>
       </w:pPr>
       <w:r>
+        <w:rPr>
+          <w:noProof/>
+        </w:rPr>
         <w:drawing>
           <wp:inline distT="0" distB="0" distL="0" distR="0" wp14:anchorId="426559E1" wp14:editId="6AC126FF">
             <wp:extent cx="5943600" cy="3801745"/>
@@ -168,6 +171,9 @@
         <w:jc w:val="center"/>
       </w:pPr>
       <w:r>
+        <w:rPr>
+          <w:noProof/>
+        </w:rPr>
         <w:drawing>
           <wp:inline distT="0" distB="0" distL="0" distR="0" wp14:anchorId="1F39E5C1" wp14:editId="624E6E3C">
             <wp:extent cx="5943600" cy="5145405"/>
@@ -252,6 +258,9 @@
         <w:jc w:val="center"/>
       </w:pPr>
       <w:r>
+        <w:rPr>
+          <w:noProof/>
+        </w:rPr>
         <w:lastRenderedPageBreak/>
         <w:drawing>
           <wp:inline distT="0" distB="0" distL="0" distR="0" wp14:anchorId="26F47C5D" wp14:editId="39B5BA45">
@@ -384,6 +393,9 @@
         <w:jc w:val="center"/>
       </w:pPr>
       <w:r>
+        <w:rPr>
+          <w:noProof/>
+        </w:rPr>
         <w:drawing>
           <wp:inline distT="0" distB="0" distL="0" distR="0" wp14:anchorId="45036B92" wp14:editId="500CAF22">
             <wp:extent cx="5943600" cy="2820035"/>
@@ -483,6 +495,9 @@
     </w:p>
     <w:p>
       <w:r>
+        <w:rPr>
+          <w:noProof/>
+        </w:rPr>
         <w:drawing>
           <wp:inline distT="0" distB="0" distL="0" distR="0" wp14:anchorId="126974C0" wp14:editId="5AF12479">
             <wp:extent cx="5954540" cy="1346200"/>
@@ -533,6 +548,9 @@
         <w:jc w:val="center"/>
       </w:pPr>
       <w:r>
+        <w:rPr>
+          <w:noProof/>
+        </w:rPr>
         <w:drawing>
           <wp:inline distT="0" distB="0" distL="0" distR="0" wp14:anchorId="7076DB56" wp14:editId="1AC97059">
             <wp:extent cx="3352800" cy="2838567"/>
@@ -623,6 +641,9 @@
         <w:jc w:val="center"/>
       </w:pPr>
       <w:r>
+        <w:rPr>
+          <w:noProof/>
+        </w:rPr>
         <w:drawing>
           <wp:inline distT="0" distB="0" distL="0" distR="0" wp14:anchorId="49446D3F" wp14:editId="69B0AB9D">
             <wp:extent cx="5943600" cy="4117340"/>
@@ -727,7 +748,21 @@
         <w:rPr>
           <w:rFonts w:eastAsiaTheme="minorEastAsia"/>
         </w:rPr>
-        <w:t>). A BJT current source (Q5) is used in conjunction with a constant base drive voltage (3.3V) to hold the Zener current steady while supply voltage varies. This makes the power dissipated in the current limiting resistor and the BJT dependent on supply voltage, but only linearly as current remains constant (</w:t>
+        <w:t>). A BJT c</w:t>
+      </w:r>
+      <w:proofErr w:type="spellStart"/>
+      <w:r>
+        <w:rPr>
+          <w:rFonts w:eastAsiaTheme="minorEastAsia"/>
+        </w:rPr>
+        <w:t>urrent</w:t>
+      </w:r>
+      <w:proofErr w:type="spellEnd"/>
+      <w:r>
+        <w:rPr>
+          <w:rFonts w:eastAsiaTheme="minorEastAsia"/>
+        </w:rPr>
+        <w:t xml:space="preserve"> source (Q5) is used in conjunction with a constant base drive voltage (3.3V) to hold the Zener current steady while supply voltage varies. This makes the power dissipated in the current limiting resistor and the BJT dependent on supply voltage, but only linearly as current remains constant (</w:t>
       </w:r>
       <m:oMath>
         <m:r>
@@ -813,6 +848,7 @@
       <w:r>
         <w:rPr>
           <w:rFonts w:eastAsiaTheme="minorEastAsia"/>
+          <w:noProof/>
         </w:rPr>
         <w:drawing>
           <wp:inline distT="0" distB="0" distL="0" distR="0" wp14:anchorId="60A9E3C0" wp14:editId="709331DC">
@@ -876,6 +912,9 @@
     </w:p>
     <w:p>
       <w:r>
+        <w:rPr>
+          <w:noProof/>
+        </w:rPr>
         <w:drawing>
           <wp:inline distT="0" distB="0" distL="0" distR="0" wp14:anchorId="0046B07A" wp14:editId="7DFEC194">
             <wp:extent cx="5901477" cy="3517900"/>
@@ -927,6 +966,9 @@
         <w:jc w:val="center"/>
       </w:pPr>
       <w:r>
+        <w:rPr>
+          <w:noProof/>
+        </w:rPr>
         <w:drawing>
           <wp:inline distT="0" distB="0" distL="0" distR="0" wp14:anchorId="09B442C3" wp14:editId="604F60A2">
             <wp:extent cx="2912349" cy="2457450"/>
@@ -967,6 +1009,9 @@
         <w:t xml:space="preserve"> </w:t>
       </w:r>
       <w:r>
+        <w:rPr>
+          <w:noProof/>
+        </w:rPr>
         <w:drawing>
           <wp:inline distT="0" distB="0" distL="0" distR="0" wp14:anchorId="623F0A0F" wp14:editId="6373B385">
             <wp:extent cx="2450120" cy="2457450"/>
@@ -1036,6 +1081,9 @@
         <w:jc w:val="center"/>
       </w:pPr>
       <w:r>
+        <w:rPr>
+          <w:noProof/>
+        </w:rPr>
         <w:drawing>
           <wp:inline distT="0" distB="0" distL="0" distR="0" wp14:anchorId="3E34BC12" wp14:editId="3B26BCB4">
             <wp:extent cx="5943600" cy="2331720"/>
@@ -1093,6 +1141,9 @@
     </w:p>
     <w:p>
       <w:r>
+        <w:rPr>
+          <w:noProof/>
+        </w:rPr>
         <w:drawing>
           <wp:inline distT="0" distB="0" distL="0" distR="0" wp14:anchorId="4BBAD5A2" wp14:editId="14D3FE78">
             <wp:extent cx="5943438" cy="1809750"/>
@@ -1165,6 +1216,9 @@
         <w:jc w:val="center"/>
       </w:pPr>
       <w:r>
+        <w:rPr>
+          <w:noProof/>
+        </w:rPr>
         <w:drawing>
           <wp:inline distT="0" distB="0" distL="0" distR="0" wp14:anchorId="6AF9F5A6" wp14:editId="5B0BACFC">
             <wp:extent cx="5943600" cy="4866005"/>
@@ -1209,7 +1263,13 @@
     </w:p>
     <w:p>
       <w:r>
-        <w:t xml:space="preserve">The slow overcurrent protection circuit first feds the current sense signal into a </w:t>
+        <w:t>The slow overcurrent protection circuit first f</w:t>
+      </w:r>
+      <w:r>
+        <w:t>e</w:t>
+      </w:r>
+      <w:r>
+        <w:t xml:space="preserve">eds the current sense signal into a </w:t>
       </w:r>
       <w:r>
         <w:t>current</w:t>
@@ -1248,6 +1308,9 @@
     </w:p>
     <w:p>
       <w:r>
+        <w:rPr>
+          <w:noProof/>
+        </w:rPr>
         <w:drawing>
           <wp:inline distT="0" distB="0" distL="0" distR="0" wp14:anchorId="7A537C25" wp14:editId="1F9F451A">
             <wp:extent cx="5740400" cy="5735515"/>
@@ -1299,6 +1362,9 @@
         <w:jc w:val="center"/>
       </w:pPr>
       <w:r>
+        <w:rPr>
+          <w:noProof/>
+        </w:rPr>
         <w:drawing>
           <wp:inline distT="0" distB="0" distL="0" distR="0" wp14:anchorId="097511AE" wp14:editId="6B340777">
             <wp:extent cx="5486875" cy="4957240"/>
@@ -1368,6 +1434,9 @@
         <w:jc w:val="center"/>
       </w:pPr>
       <w:r>
+        <w:rPr>
+          <w:noProof/>
+        </w:rPr>
         <w:drawing>
           <wp:inline distT="0" distB="0" distL="0" distR="0" wp14:anchorId="44A0A683" wp14:editId="30EBFD8D">
             <wp:extent cx="5943600" cy="2613660"/>
@@ -1426,6 +1495,9 @@
     </w:p>
     <w:p>
       <w:r>
+        <w:rPr>
+          <w:noProof/>
+        </w:rPr>
         <w:drawing>
           <wp:inline distT="0" distB="0" distL="0" distR="0" wp14:anchorId="582517F9" wp14:editId="111F3302">
             <wp:extent cx="5848350" cy="5495559"/>
@@ -1476,6 +1548,9 @@
         <w:jc w:val="center"/>
       </w:pPr>
       <w:r>
+        <w:rPr>
+          <w:noProof/>
+        </w:rPr>
         <w:drawing>
           <wp:inline distT="0" distB="0" distL="0" distR="0" wp14:anchorId="3B426D66" wp14:editId="7E6BAAF5">
             <wp:extent cx="3212108" cy="1996613"/>
@@ -1551,6 +1626,9 @@
         <w:jc w:val="center"/>
       </w:pPr>
       <w:r>
+        <w:rPr>
+          <w:noProof/>
+        </w:rPr>
         <w:drawing>
           <wp:inline distT="0" distB="0" distL="0" distR="0" wp14:anchorId="056955E5" wp14:editId="124D2299">
             <wp:extent cx="5943600" cy="3055746"/>
@@ -1612,6 +1690,9 @@
     </w:p>
     <w:p>
       <w:r>
+        <w:rPr>
+          <w:noProof/>
+        </w:rPr>
         <w:drawing>
           <wp:inline distT="0" distB="0" distL="0" distR="0" wp14:anchorId="3B7EC35C" wp14:editId="7F50A099">
             <wp:extent cx="5963916" cy="685800"/>
@@ -1679,6 +1760,9 @@
         <w:jc w:val="center"/>
       </w:pPr>
       <w:r>
+        <w:rPr>
+          <w:noProof/>
+        </w:rPr>
         <w:drawing>
           <wp:inline distT="0" distB="0" distL="0" distR="0" wp14:anchorId="2920E6AD" wp14:editId="6E3E50F0">
             <wp:extent cx="3227350" cy="2583404"/>
@@ -1743,6 +1827,9 @@
         <w:jc w:val="center"/>
       </w:pPr>
       <w:r>
+        <w:rPr>
+          <w:noProof/>
+        </w:rPr>
         <w:drawing>
           <wp:inline distT="0" distB="0" distL="0" distR="0" wp14:anchorId="017E8C4A" wp14:editId="1081C615">
             <wp:extent cx="5943600" cy="3613150"/>
@@ -1806,6 +1893,9 @@
         <w:jc w:val="center"/>
       </w:pPr>
       <w:r>
+        <w:rPr>
+          <w:noProof/>
+        </w:rPr>
         <w:lastRenderedPageBreak/>
         <w:drawing>
           <wp:inline distT="0" distB="0" distL="0" distR="0" wp14:anchorId="13B3436A" wp14:editId="5F2DF1ED">
@@ -1863,6 +1953,9 @@
         <w:jc w:val="center"/>
       </w:pPr>
       <w:r>
+        <w:rPr>
+          <w:noProof/>
+        </w:rPr>
         <w:drawing>
           <wp:inline distT="0" distB="0" distL="0" distR="0" wp14:anchorId="501F718B" wp14:editId="6153B7A9">
             <wp:extent cx="4458086" cy="4545724"/>
@@ -1924,6 +2017,9 @@
         <w:jc w:val="center"/>
       </w:pPr>
       <w:r>
+        <w:rPr>
+          <w:noProof/>
+        </w:rPr>
         <w:drawing>
           <wp:inline distT="0" distB="0" distL="0" distR="0" wp14:anchorId="3FD978EA" wp14:editId="15008B77">
             <wp:extent cx="5464013" cy="5715495"/>
@@ -2014,6 +2110,9 @@
         <w:jc w:val="center"/>
       </w:pPr>
       <w:r>
+        <w:rPr>
+          <w:noProof/>
+        </w:rPr>
         <w:drawing>
           <wp:inline distT="0" distB="0" distL="0" distR="0" wp14:anchorId="46BB1D4E" wp14:editId="6584FEA1">
             <wp:extent cx="5943600" cy="4487545"/>
@@ -2075,6 +2174,9 @@
         <w:jc w:val="center"/>
       </w:pPr>
       <w:r>
+        <w:rPr>
+          <w:noProof/>
+        </w:rPr>
         <w:drawing>
           <wp:inline distT="0" distB="0" distL="0" distR="0" wp14:anchorId="3891FE9A" wp14:editId="6CFCDD33">
             <wp:extent cx="5943600" cy="3469640"/>
@@ -2122,6 +2224,9 @@
         <w:jc w:val="center"/>
       </w:pPr>
       <w:r>
+        <w:rPr>
+          <w:noProof/>
+        </w:rPr>
         <w:drawing>
           <wp:inline distT="0" distB="0" distL="0" distR="0" wp14:anchorId="543038A8" wp14:editId="0D5AE24A">
             <wp:extent cx="5924550" cy="2573175"/>
@@ -2178,6 +2283,9 @@
     </w:p>
     <w:p>
       <w:r>
+        <w:rPr>
+          <w:noProof/>
+        </w:rPr>
         <w:drawing>
           <wp:inline distT="0" distB="0" distL="0" distR="0" wp14:anchorId="74388A55" wp14:editId="381FC3A9">
             <wp:extent cx="5620237" cy="5589754"/>
@@ -2271,7 +2379,10 @@
       </w:tabs>
     </w:pPr>
     <w:r>
-      <w:t>Revised 2022-01-17</w:t>
+      <w:t>Revised 2022-01-</w:t>
+    </w:r>
+    <w:r>
+      <w:t>29</w:t>
     </w:r>
     <w:r>
       <w:tab/>

</xml_diff>